<commit_message>
Problem 3 added to doc
</commit_message>
<xml_diff>
--- a/Project 4/GP4_GROUP 2.docx
+++ b/Project 4/GP4_GROUP 2.docx
@@ -8,7 +8,6 @@
           <w:rFonts w:eastAsiaTheme="minorHAnsi"/>
           <w:b/>
           <w:color w:val="5B9BD5" w:themeColor="accent1"/>
-          <w:u w:val="single"/>
         </w:rPr>
         <w:id w:val="2075082310"/>
         <w:docPartObj>
@@ -30,7 +29,6 @@
             <w:rPr>
               <w:b/>
               <w:color w:val="5B9BD5" w:themeColor="accent1"/>
-              <w:u w:val="single"/>
             </w:rPr>
           </w:pPr>
           <w:r>
@@ -38,7 +36,6 @@
               <w:b/>
               <w:noProof/>
               <w:color w:val="5B9BD5" w:themeColor="accent1"/>
-              <w:u w:val="single"/>
             </w:rPr>
             <w:drawing>
               <wp:inline distT="0" distB="0" distL="0" distR="0" wp14:anchorId="0448088B" wp14:editId="5A7C7C2F">
@@ -103,7 +100,6 @@
               <w:color w:val="5B9BD5" w:themeColor="accent1"/>
               <w:sz w:val="72"/>
               <w:szCs w:val="72"/>
-              <w:u w:val="single"/>
             </w:rPr>
             <w:alias w:val="Title"/>
             <w:tag w:val=""/>
@@ -137,7 +133,6 @@
                   <w:color w:val="5B9BD5" w:themeColor="accent1"/>
                   <w:sz w:val="80"/>
                   <w:szCs w:val="80"/>
-                  <w:u w:val="single"/>
                 </w:rPr>
               </w:pPr>
               <w:r>
@@ -148,7 +143,6 @@
                   <w:color w:val="5B9BD5" w:themeColor="accent1"/>
                   <w:sz w:val="72"/>
                   <w:szCs w:val="72"/>
-                  <w:u w:val="single"/>
                 </w:rPr>
                 <w:t>Group Project 4</w:t>
               </w:r>
@@ -162,7 +156,6 @@
               <w:color w:val="5B9BD5" w:themeColor="accent1"/>
               <w:sz w:val="28"/>
               <w:szCs w:val="28"/>
-              <w:u w:val="single"/>
             </w:rPr>
             <w:alias w:val="Subtitle"/>
             <w:tag w:val=""/>
@@ -173,6 +166,7 @@
             <w:dataBinding w:prefixMappings="xmlns:ns0='http://purl.org/dc/elements/1.1/' xmlns:ns1='http://schemas.openxmlformats.org/package/2006/metadata/core-properties' " w:xpath="/ns1:coreProperties[1]/ns0:subject[1]" w:storeItemID="{6C3C8BC8-F283-45AE-878A-BAB7291924A1}"/>
             <w:text/>
           </w:sdtPr>
+          <w:sdtEndPr/>
           <w:sdtContent>
             <w:p>
               <w:pPr>
@@ -183,7 +177,6 @@
                   <w:color w:val="5B9BD5" w:themeColor="accent1"/>
                   <w:sz w:val="28"/>
                   <w:szCs w:val="28"/>
-                  <w:u w:val="single"/>
                 </w:rPr>
               </w:pPr>
               <w:r>
@@ -192,7 +185,6 @@
                   <w:color w:val="5B9BD5" w:themeColor="accent1"/>
                   <w:sz w:val="28"/>
                   <w:szCs w:val="28"/>
-                  <w:u w:val="single"/>
                 </w:rPr>
                 <w:t>Alex Salazar-Almaraz, Jordan Nguyen, Frederick Smeltzer, Danny Ta</w:t>
               </w:r>
@@ -207,7 +199,6 @@
             <w:rPr>
               <w:b/>
               <w:color w:val="5B9BD5" w:themeColor="accent1"/>
-              <w:u w:val="single"/>
             </w:rPr>
           </w:pPr>
           <w:r>
@@ -215,7 +206,6 @@
               <w:b/>
               <w:noProof/>
               <w:color w:val="5B9BD5" w:themeColor="accent1"/>
-              <w:u w:val="single"/>
             </w:rPr>
             <mc:AlternateContent>
               <mc:Choice Requires="wps">
@@ -286,7 +276,7 @@
                                   </w:rPr>
                                   <w:alias w:val="Date"/>
                                   <w:tag w:val=""/>
-                                  <w:id w:val="1346441403"/>
+                                  <w:id w:val="890002753"/>
                                   <w:dataBinding w:prefixMappings="xmlns:ns0='http://schemas.microsoft.com/office/2006/coverPageProps' " w:xpath="/ns0:CoverPageProperties[1]/ns0:PublishDate[1]" w:storeItemID="{55AF091B-3C7A-41E3-B477-F2FDAA23CFDA}"/>
                                   <w:date>
                                     <w:dateFormat w:val="MMMM d, yyyy"/>
@@ -295,6 +285,7 @@
                                     <w:calendar w:val="gregorian"/>
                                   </w:date>
                                 </w:sdtPr>
+                                <w:sdtEndPr/>
                                 <w:sdtContent>
                                   <w:p>
                                     <w:pPr>
@@ -336,10 +327,11 @@
                                     </w:rPr>
                                     <w:alias w:val="Company"/>
                                     <w:tag w:val=""/>
-                                    <w:id w:val="846366713"/>
+                                    <w:id w:val="-454641626"/>
                                     <w:dataBinding w:prefixMappings="xmlns:ns0='http://schemas.openxmlformats.org/officeDocument/2006/extended-properties' " w:xpath="/ns0:Properties[1]/ns0:Company[1]" w:storeItemID="{6668398D-A668-4E3E-A5EB-62B293D839F1}"/>
                                     <w:text/>
                                   </w:sdtPr>
+                                  <w:sdtEndPr/>
                                   <w:sdtContent>
                                     <w:r>
                                       <w:rPr>
@@ -366,25 +358,18 @@
                                     </w:rPr>
                                     <w:alias w:val="Address"/>
                                     <w:tag w:val=""/>
-                                    <w:id w:val="-1252204873"/>
+                                    <w:id w:val="-135645995"/>
                                     <w:dataBinding w:prefixMappings="xmlns:ns0='http://schemas.microsoft.com/office/2006/coverPageProps' " w:xpath="/ns0:CoverPageProperties[1]/ns0:CompanyAddress[1]" w:storeItemID="{55AF091B-3C7A-41E3-B477-F2FDAA23CFDA}"/>
                                     <w:text/>
                                   </w:sdtPr>
+                                  <w:sdtEndPr/>
                                   <w:sdtContent>
                                     <w:r>
                                       <w:rPr>
                                         <w:color w:val="5B9BD5" w:themeColor="accent1"/>
                                       </w:rPr>
-                                      <w:t xml:space="preserve">Dr. Le </w:t>
+                                      <w:t>Dr. Le Gruenwald</w:t>
                                     </w:r>
-                                    <w:proofErr w:type="spellStart"/>
-                                    <w:r>
-                                      <w:rPr>
-                                        <w:color w:val="5B9BD5" w:themeColor="accent1"/>
-                                      </w:rPr>
-                                      <w:t>Gruenwald</w:t>
-                                    </w:r>
-                                    <w:proofErr w:type="spellEnd"/>
                                   </w:sdtContent>
                                 </w:sdt>
                               </w:p>
@@ -427,7 +412,7 @@
                             </w:rPr>
                             <w:alias w:val="Date"/>
                             <w:tag w:val=""/>
-                            <w:id w:val="1346441403"/>
+                            <w:id w:val="890002753"/>
                             <w:dataBinding w:prefixMappings="xmlns:ns0='http://schemas.microsoft.com/office/2006/coverPageProps' " w:xpath="/ns0:CoverPageProperties[1]/ns0:PublishDate[1]" w:storeItemID="{55AF091B-3C7A-41E3-B477-F2FDAA23CFDA}"/>
                             <w:date>
                               <w:dateFormat w:val="MMMM d, yyyy"/>
@@ -436,6 +421,7 @@
                               <w:calendar w:val="gregorian"/>
                             </w:date>
                           </w:sdtPr>
+                          <w:sdtEndPr/>
                           <w:sdtContent>
                             <w:p>
                               <w:pPr>
@@ -477,10 +463,11 @@
                               </w:rPr>
                               <w:alias w:val="Company"/>
                               <w:tag w:val=""/>
-                              <w:id w:val="846366713"/>
+                              <w:id w:val="-454641626"/>
                               <w:dataBinding w:prefixMappings="xmlns:ns0='http://schemas.openxmlformats.org/officeDocument/2006/extended-properties' " w:xpath="/ns0:Properties[1]/ns0:Company[1]" w:storeItemID="{6668398D-A668-4E3E-A5EB-62B293D839F1}"/>
                               <w:text/>
                             </w:sdtPr>
+                            <w:sdtEndPr/>
                             <w:sdtContent>
                               <w:r>
                                 <w:rPr>
@@ -507,25 +494,18 @@
                               </w:rPr>
                               <w:alias w:val="Address"/>
                               <w:tag w:val=""/>
-                              <w:id w:val="-1252204873"/>
+                              <w:id w:val="-135645995"/>
                               <w:dataBinding w:prefixMappings="xmlns:ns0='http://schemas.microsoft.com/office/2006/coverPageProps' " w:xpath="/ns0:CoverPageProperties[1]/ns0:CompanyAddress[1]" w:storeItemID="{55AF091B-3C7A-41E3-B477-F2FDAA23CFDA}"/>
                               <w:text/>
                             </w:sdtPr>
+                            <w:sdtEndPr/>
                             <w:sdtContent>
                               <w:r>
                                 <w:rPr>
                                   <w:color w:val="5B9BD5" w:themeColor="accent1"/>
                                 </w:rPr>
-                                <w:t xml:space="preserve">Dr. Le </w:t>
+                                <w:t>Dr. Le Gruenwald</w:t>
                               </w:r>
-                              <w:proofErr w:type="spellStart"/>
-                              <w:r>
-                                <w:rPr>
-                                  <w:color w:val="5B9BD5" w:themeColor="accent1"/>
-                                </w:rPr>
-                                <w:t>Gruenwald</w:t>
-                              </w:r>
-                              <w:proofErr w:type="spellEnd"/>
                             </w:sdtContent>
                           </w:sdt>
                         </w:p>
@@ -542,7 +522,6 @@
               <w:b/>
               <w:noProof/>
               <w:color w:val="5B9BD5" w:themeColor="accent1"/>
-              <w:u w:val="single"/>
             </w:rPr>
             <w:drawing>
               <wp:inline distT="0" distB="0" distL="0" distR="0" wp14:anchorId="61E80483" wp14:editId="1D020922">
@@ -598,13 +577,11 @@
           <w:pPr>
             <w:rPr>
               <w:b/>
-              <w:u w:val="single"/>
             </w:rPr>
           </w:pPr>
           <w:r>
             <w:rPr>
               <w:b/>
-              <w:u w:val="single"/>
             </w:rPr>
             <w:br w:type="page"/>
           </w:r>
@@ -621,13 +598,29 @@
               <w:b/>
             </w:rPr>
             <w:lastRenderedPageBreak/>
-            <w:t>Relational Schema</w:t>
-          </w:r>
-          <w:r>
+            <w:t>Relational Schema:</w:t>
+          </w:r>
+        </w:p>
+        <w:p>
+          <w:pPr>
+            <w:jc w:val="center"/>
+          </w:pPr>
+          <w:r>
+            <w:t>R (A, B, C, D, E, F, G)</w:t>
+          </w:r>
+        </w:p>
+        <w:p>
+          <w:pPr>
+            <w:jc w:val="center"/>
             <w:rPr>
               <w:b/>
             </w:rPr>
-            <w:t>:</w:t>
+          </w:pPr>
+          <w:r>
+            <w:rPr>
+              <w:b/>
+            </w:rPr>
+            <w:t>Functional Dependencies:</w:t>
           </w:r>
         </w:p>
         <w:p>
@@ -635,92 +628,27 @@
             <w:jc w:val="center"/>
           </w:pPr>
           <w:r>
-            <w:t>R (A, B, C, D, E, F, G)</w:t>
-          </w:r>
-        </w:p>
-        <w:p>
-          <w:pPr>
-            <w:jc w:val="center"/>
+            <w:t>SetOfFDs = {A -&gt; B, B -&gt; AC, F -&gt; ACDE, ADE -&gt; FG}</w:t>
+          </w:r>
+        </w:p>
+        <w:p>
+          <w:pPr>
             <w:rPr>
               <w:b/>
             </w:rPr>
           </w:pPr>
-          <w:r>
+        </w:p>
+        <w:p>
+          <w:pPr>
             <w:rPr>
               <w:b/>
             </w:rPr>
-            <w:t>Functional Dependencies</w:t>
-          </w:r>
+          </w:pPr>
           <w:r>
             <w:rPr>
               <w:b/>
             </w:rPr>
-            <w:t>:</w:t>
-          </w:r>
-        </w:p>
-        <w:p>
-          <w:pPr>
-            <w:jc w:val="center"/>
-          </w:pPr>
-          <w:proofErr w:type="spellStart"/>
-          <w:r>
-            <w:t>SetOfFDs</w:t>
-          </w:r>
-          <w:proofErr w:type="spellEnd"/>
-          <w:r>
-            <w:t xml:space="preserve"> = {A -&gt; B, B -&gt; AC, F -&gt; ACDE, ADE -&gt; FG}</w:t>
-          </w:r>
-        </w:p>
-        <w:p>
-          <w:pPr>
-            <w:jc w:val="center"/>
-            <w:rPr>
-              <w:b/>
-            </w:rPr>
-          </w:pPr>
-          <w:r>
-            <w:rPr>
-              <w:b/>
-            </w:rPr>
-            <w:t>Non-prime attributes:</w:t>
-          </w:r>
-        </w:p>
-        <w:p>
-          <w:pPr>
-            <w:jc w:val="center"/>
-          </w:pPr>
-          <w:r>
-            <w:t>C, G</w:t>
-          </w:r>
-        </w:p>
-        <w:p>
-          <w:pPr>
-            <w:rPr>
-              <w:b/>
-              <w:u w:val="single"/>
-            </w:rPr>
-          </w:pPr>
-        </w:p>
-        <w:p>
-          <w:pPr>
-            <w:rPr>
-              <w:b/>
-              <w:u w:val="single"/>
-            </w:rPr>
-          </w:pPr>
-          <w:r>
-            <w:rPr>
-              <w:b/>
-              <w:u w:val="single"/>
-            </w:rPr>
-            <w:t>Problem 1</w:t>
-          </w:r>
-          <w:r>
-            <w:rPr>
-              <w:b/>
-              <w:u w:val="single"/>
-            </w:rPr>
-            <w:t>:</w:t>
+            <w:t>Problem 1:</w:t>
           </w:r>
         </w:p>
         <w:p>
@@ -730,28 +658,31 @@
               <w:ilvl w:val="0"/>
               <w:numId w:val="1"/>
             </w:numPr>
-            <w:rPr>
-              <w:u w:val="single"/>
-            </w:rPr>
-          </w:pPr>
-          <w:r>
-            <w:rPr>
-              <w:u w:val="single"/>
-            </w:rPr>
+          </w:pPr>
+          <w:r>
             <w:t>Candidate keys</w:t>
           </w:r>
           <w:r>
-            <w:rPr>
-              <w:u w:val="single"/>
-            </w:rPr>
             <w:t xml:space="preserve"> (Highlighted)</w:t>
           </w:r>
           <w:r>
-            <w:rPr>
-              <w:u w:val="single"/>
-            </w:rPr>
             <w:t>:</w:t>
           </w:r>
+        </w:p>
+        <w:p>
+          <w:pPr>
+            <w:spacing w:line="240" w:lineRule="auto"/>
+            <w:ind w:left="720"/>
+            <w:contextualSpacing/>
+            <w:sectPr>
+              <w:pgSz w:w="12240" w:h="15840"/>
+              <w:pgMar w:top="1440" w:right="1440" w:bottom="1440" w:left="1440" w:header="720" w:footer="720" w:gutter="0"/>
+              <w:pgNumType w:start="0"/>
+              <w:cols w:space="720"/>
+              <w:titlePg/>
+              <w:docGrid w:linePitch="360"/>
+            </w:sectPr>
+          </w:pPr>
         </w:p>
         <w:p>
           <w:pPr>
@@ -1233,6 +1164,22 @@
           <w:r>
             <w:t xml:space="preserve"> ABCDEFG</w:t>
           </w:r>
+        </w:p>
+        <w:p>
+          <w:pPr>
+            <w:spacing w:line="240" w:lineRule="auto"/>
+            <w:ind w:left="720"/>
+            <w:contextualSpacing/>
+            <w:sectPr>
+              <w:type w:val="continuous"/>
+              <w:pgSz w:w="12240" w:h="15840"/>
+              <w:pgMar w:top="1440" w:right="1440" w:bottom="1440" w:left="1440" w:header="720" w:footer="720" w:gutter="0"/>
+              <w:pgNumType w:start="0"/>
+              <w:cols w:num="3" w:space="720"/>
+              <w:titlePg/>
+              <w:docGrid w:linePitch="360"/>
+            </w:sectPr>
+          </w:pPr>
         </w:p>
         <w:p>
           <w:pPr>
@@ -1266,14 +1213,8 @@
               <w:ilvl w:val="0"/>
               <w:numId w:val="1"/>
             </w:numPr>
-            <w:rPr>
-              <w:u w:val="single"/>
-            </w:rPr>
-          </w:pPr>
-          <w:r>
-            <w:rPr>
-              <w:u w:val="single"/>
-            </w:rPr>
+          </w:pPr>
+          <w:r>
             <w:t>Normal Forms:</w:t>
           </w:r>
         </w:p>
@@ -1345,27 +1286,17 @@
             <w:ind w:left="1440"/>
           </w:pPr>
           <w:r>
-            <w:lastRenderedPageBreak/>
             <w:t>Non-prime attributes – C, G</w:t>
           </w:r>
         </w:p>
         <w:p>
           <w:pPr>
             <w:ind w:left="1440"/>
-            <w:rPr>
-              <w:u w:val="single"/>
-            </w:rPr>
-          </w:pPr>
-          <w:r>
-            <w:rPr>
-              <w:u w:val="single"/>
-            </w:rPr>
+          </w:pPr>
+          <w:r>
             <w:t>G</w:t>
           </w:r>
           <w:r>
-            <w:rPr>
-              <w:u w:val="single"/>
-            </w:rPr>
             <w:t>:</w:t>
           </w:r>
         </w:p>
@@ -1385,12 +1316,31 @@
             <w:rPr>
               <w:highlight w:val="yellow"/>
             </w:rPr>
-          </w:pPr>
-          <w:r>
+            <w:sectPr>
+              <w:type w:val="continuous"/>
+              <w:pgSz w:w="12240" w:h="15840"/>
+              <w:pgMar w:top="1440" w:right="1440" w:bottom="1440" w:left="1440" w:header="720" w:footer="720" w:gutter="0"/>
+              <w:pgNumType w:start="0"/>
+              <w:cols w:space="720"/>
+              <w:titlePg/>
+              <w:docGrid w:linePitch="360"/>
+            </w:sectPr>
+          </w:pPr>
+        </w:p>
+        <w:p>
+          <w:pPr>
+            <w:spacing w:line="240" w:lineRule="auto"/>
+            <w:ind w:left="1440"/>
+            <w:contextualSpacing/>
             <w:rPr>
               <w:highlight w:val="yellow"/>
             </w:rPr>
-            <w:t>F</w:t>
+          </w:pPr>
+          <w:r>
+            <w:rPr>
+              <w:highlight w:val="yellow"/>
+            </w:rPr>
+            <w:t>BDE</w:t>
           </w:r>
           <w:r>
             <w:rPr>
@@ -1416,6 +1366,110 @@
         <w:p>
           <w:pPr>
             <w:spacing w:line="240" w:lineRule="auto"/>
+            <w:contextualSpacing/>
+          </w:pPr>
+          <w:r>
+            <w:tab/>
+          </w:r>
+          <w:r>
+            <w:tab/>
+            <w:t>B</w:t>
+          </w:r>
+          <w:r>
+            <w:rPr>
+              <w:vertAlign w:val="superscript"/>
+            </w:rPr>
+            <w:t>+</w:t>
+          </w:r>
+          <w:r>
+            <w:t xml:space="preserve"> = ABC</w:t>
+          </w:r>
+        </w:p>
+        <w:p>
+          <w:pPr>
+            <w:spacing w:line="240" w:lineRule="auto"/>
+            <w:ind w:left="1440"/>
+            <w:contextualSpacing/>
+          </w:pPr>
+          <w:r>
+            <w:t>D</w:t>
+          </w:r>
+          <w:r>
+            <w:rPr>
+              <w:vertAlign w:val="superscript"/>
+            </w:rPr>
+            <w:t>+</w:t>
+          </w:r>
+          <w:r>
+            <w:t xml:space="preserve"> = D</w:t>
+          </w:r>
+        </w:p>
+        <w:p>
+          <w:pPr>
+            <w:spacing w:line="240" w:lineRule="auto"/>
+            <w:ind w:left="1440"/>
+            <w:contextualSpacing/>
+          </w:pPr>
+          <w:r>
+            <w:t>E</w:t>
+          </w:r>
+          <w:r>
+            <w:rPr>
+              <w:vertAlign w:val="superscript"/>
+            </w:rPr>
+            <w:t>+</w:t>
+          </w:r>
+          <w:r>
+            <w:t xml:space="preserve"> = E</w:t>
+          </w:r>
+        </w:p>
+        <w:p>
+          <w:pPr>
+            <w:spacing w:line="240" w:lineRule="auto"/>
+            <w:ind w:left="1440"/>
+            <w:contextualSpacing/>
+          </w:pPr>
+          <w:r>
+            <w:t>BD</w:t>
+          </w:r>
+          <w:r>
+            <w:rPr>
+              <w:vertAlign w:val="superscript"/>
+            </w:rPr>
+            <w:t>+</w:t>
+          </w:r>
+          <w:r>
+            <w:t xml:space="preserve"> = BDAC</w:t>
+          </w:r>
+        </w:p>
+        <w:p>
+          <w:pPr>
+            <w:spacing w:line="240" w:lineRule="auto"/>
+            <w:ind w:left="1440"/>
+            <w:contextualSpacing/>
+          </w:pPr>
+          <w:r>
+            <w:t>BE</w:t>
+          </w:r>
+          <w:r>
+            <w:rPr>
+              <w:vertAlign w:val="superscript"/>
+            </w:rPr>
+            <w:t>+</w:t>
+          </w:r>
+          <w:r>
+            <w:t xml:space="preserve"> = BEAC</w:t>
+          </w:r>
+        </w:p>
+        <w:p>
+          <w:pPr>
+            <w:spacing w:line="240" w:lineRule="auto"/>
+            <w:contextualSpacing/>
+          </w:pPr>
+        </w:p>
+        <w:p>
+          <w:pPr>
+            <w:spacing w:line="240" w:lineRule="auto"/>
             <w:ind w:left="1440"/>
             <w:contextualSpacing/>
             <w:rPr>
@@ -1426,7 +1480,7 @@
             <w:rPr>
               <w:highlight w:val="yellow"/>
             </w:rPr>
-            <w:t>BDE</w:t>
+            <w:t>ADE</w:t>
           </w:r>
           <w:r>
             <w:rPr>
@@ -1445,23 +1499,17 @@
         <w:p>
           <w:pPr>
             <w:spacing w:line="240" w:lineRule="auto"/>
-            <w:ind w:left="720"/>
-            <w:contextualSpacing/>
-          </w:pPr>
-        </w:p>
-        <w:p>
-          <w:pPr>
-            <w:spacing w:line="240" w:lineRule="auto"/>
-            <w:contextualSpacing/>
-          </w:pPr>
-          <w:r>
-            <w:tab/>
-          </w:r>
-          <w:r>
-            <w:tab/>
-          </w:r>
-          <w:r>
-            <w:t>B</w:t>
+            <w:contextualSpacing/>
+          </w:pPr>
+        </w:p>
+        <w:p>
+          <w:pPr>
+            <w:spacing w:line="240" w:lineRule="auto"/>
+            <w:ind w:left="720" w:firstLine="720"/>
+            <w:contextualSpacing/>
+          </w:pPr>
+          <w:r>
+            <w:t>A</w:t>
           </w:r>
           <w:r>
             <w:rPr>
@@ -1470,10 +1518,7 @@
             <w:t>+</w:t>
           </w:r>
           <w:r>
-            <w:t xml:space="preserve"> =</w:t>
-          </w:r>
-          <w:r>
-            <w:t xml:space="preserve"> ABC</w:t>
+            <w:t xml:space="preserve"> = ABC</w:t>
           </w:r>
         </w:p>
         <w:p>
@@ -1492,17 +1537,17 @@
             <w:t>+</w:t>
           </w:r>
           <w:r>
-            <w:t xml:space="preserve"> =</w:t>
-          </w:r>
-          <w:r>
-            <w:t xml:space="preserve"> D</w:t>
-          </w:r>
-        </w:p>
-        <w:p>
-          <w:pPr>
-            <w:spacing w:line="240" w:lineRule="auto"/>
-            <w:ind w:left="1440"/>
-            <w:contextualSpacing/>
+            <w:t xml:space="preserve"> = D</w:t>
+          </w:r>
+        </w:p>
+        <w:p>
+          <w:pPr>
+            <w:spacing w:line="240" w:lineRule="auto"/>
+            <w:ind w:left="1440"/>
+            <w:contextualSpacing/>
+            <w:rPr>
+              <w:highlight w:val="yellow"/>
+            </w:rPr>
           </w:pPr>
           <w:r>
             <w:t>E</w:t>
@@ -1514,20 +1559,17 @@
             <w:t>+</w:t>
           </w:r>
           <w:r>
-            <w:t xml:space="preserve"> =</w:t>
-          </w:r>
-          <w:r>
-            <w:t xml:space="preserve"> E</w:t>
-          </w:r>
-        </w:p>
-        <w:p>
-          <w:pPr>
-            <w:spacing w:line="240" w:lineRule="auto"/>
-            <w:ind w:left="1440"/>
-            <w:contextualSpacing/>
-          </w:pPr>
-          <w:r>
-            <w:t>BD</w:t>
+            <w:t xml:space="preserve"> = E</w:t>
+          </w:r>
+        </w:p>
+        <w:p>
+          <w:pPr>
+            <w:spacing w:line="240" w:lineRule="auto"/>
+            <w:ind w:left="1440"/>
+            <w:contextualSpacing/>
+          </w:pPr>
+          <w:r>
+            <w:t>AD</w:t>
           </w:r>
           <w:r>
             <w:rPr>
@@ -1536,17 +1578,17 @@
             <w:t>+</w:t>
           </w:r>
           <w:r>
-            <w:t xml:space="preserve"> = BDAC</w:t>
-          </w:r>
-        </w:p>
-        <w:p>
-          <w:pPr>
-            <w:spacing w:line="240" w:lineRule="auto"/>
-            <w:ind w:left="1440"/>
-            <w:contextualSpacing/>
-          </w:pPr>
-          <w:r>
-            <w:t>BE</w:t>
+            <w:t xml:space="preserve"> = ADBC</w:t>
+          </w:r>
+        </w:p>
+        <w:p>
+          <w:pPr>
+            <w:spacing w:line="240" w:lineRule="auto"/>
+            <w:ind w:left="1440"/>
+            <w:contextualSpacing/>
+          </w:pPr>
+          <w:r>
+            <w:t>AE</w:t>
           </w:r>
           <w:r>
             <w:rPr>
@@ -1555,14 +1597,8 @@
             <w:t>+</w:t>
           </w:r>
           <w:r>
-            <w:t xml:space="preserve"> = BEAC</w:t>
-          </w:r>
-        </w:p>
-        <w:p>
-          <w:pPr>
-            <w:spacing w:line="240" w:lineRule="auto"/>
-            <w:contextualSpacing/>
-          </w:pPr>
+            <w:t xml:space="preserve"> = AEBC</w:t>
+          </w:r>
         </w:p>
         <w:p>
           <w:pPr>
@@ -1573,11 +1609,22 @@
               <w:highlight w:val="yellow"/>
             </w:rPr>
           </w:pPr>
-          <w:r>
+        </w:p>
+        <w:p>
+          <w:pPr>
+            <w:spacing w:line="240" w:lineRule="auto"/>
+            <w:ind w:left="1440"/>
+            <w:contextualSpacing/>
             <w:rPr>
               <w:highlight w:val="yellow"/>
             </w:rPr>
-            <w:t>ADE</w:t>
+          </w:pPr>
+          <w:r>
+            <w:rPr>
+              <w:highlight w:val="yellow"/>
+            </w:rPr>
+            <w:lastRenderedPageBreak/>
+            <w:t>F</w:t>
           </w:r>
           <w:r>
             <w:rPr>
@@ -1596,51 +1643,43 @@
         <w:p>
           <w:pPr>
             <w:spacing w:line="240" w:lineRule="auto"/>
-            <w:contextualSpacing/>
-          </w:pPr>
-        </w:p>
-        <w:p>
-          <w:pPr>
-            <w:spacing w:line="240" w:lineRule="auto"/>
-            <w:ind w:left="720" w:firstLine="720"/>
-            <w:contextualSpacing/>
-          </w:pPr>
-          <w:r>
-            <w:t>A</w:t>
-          </w:r>
-          <w:r>
-            <w:rPr>
-              <w:vertAlign w:val="superscript"/>
-            </w:rPr>
-            <w:t>+</w:t>
-          </w:r>
-          <w:r>
-            <w:t xml:space="preserve"> =</w:t>
-          </w:r>
-          <w:r>
-            <w:t xml:space="preserve"> ABC</w:t>
-          </w:r>
-        </w:p>
-        <w:p>
-          <w:pPr>
-            <w:spacing w:line="240" w:lineRule="auto"/>
-            <w:ind w:left="1440"/>
-            <w:contextualSpacing/>
-          </w:pPr>
-          <w:r>
-            <w:t>D</w:t>
-          </w:r>
-          <w:r>
-            <w:rPr>
-              <w:vertAlign w:val="superscript"/>
-            </w:rPr>
-            <w:t>+</w:t>
-          </w:r>
-          <w:r>
-            <w:t xml:space="preserve"> =</w:t>
-          </w:r>
-          <w:r>
-            <w:t xml:space="preserve"> D</w:t>
+            <w:ind w:left="1440"/>
+            <w:contextualSpacing/>
+            <w:sectPr>
+              <w:type w:val="continuous"/>
+              <w:pgSz w:w="12240" w:h="15840"/>
+              <w:pgMar w:top="1440" w:right="1440" w:bottom="1440" w:left="1440" w:header="720" w:footer="720" w:gutter="0"/>
+              <w:pgNumType w:start="0"/>
+              <w:cols w:num="2" w:space="720"/>
+              <w:titlePg/>
+              <w:docGrid w:linePitch="360"/>
+            </w:sectPr>
+          </w:pPr>
+        </w:p>
+        <w:p>
+          <w:pPr>
+            <w:spacing w:line="240" w:lineRule="auto"/>
+            <w:ind w:left="1440"/>
+            <w:contextualSpacing/>
+          </w:pPr>
+        </w:p>
+        <w:p>
+          <w:pPr>
+            <w:ind w:left="1440"/>
+          </w:pPr>
+          <w:r>
+            <w:t>C:</w:t>
+          </w:r>
+        </w:p>
+        <w:p>
+          <w:pPr>
+            <w:ind w:left="1440"/>
+          </w:pPr>
+          <w:r>
+            <w:t>C</w:t>
+          </w:r>
+          <w:r>
+            <w:t xml:space="preserve"> is partially dependent, thus breaking the 2NF. We can see that subsets of each of the candidate keys consist of the attribute C</w:t>
           </w:r>
         </w:p>
         <w:p>
@@ -1651,104 +1690,16 @@
             <w:rPr>
               <w:highlight w:val="yellow"/>
             </w:rPr>
-          </w:pPr>
-          <w:r>
-            <w:t>E</w:t>
-          </w:r>
-          <w:r>
-            <w:rPr>
-              <w:vertAlign w:val="superscript"/>
-            </w:rPr>
-            <w:t>+</w:t>
-          </w:r>
-          <w:r>
-            <w:t xml:space="preserve"> =</w:t>
-          </w:r>
-          <w:r>
-            <w:t xml:space="preserve"> E</w:t>
-          </w:r>
-        </w:p>
-        <w:p>
-          <w:pPr>
-            <w:spacing w:line="240" w:lineRule="auto"/>
-            <w:ind w:left="1440"/>
-            <w:contextualSpacing/>
-          </w:pPr>
-          <w:r>
-            <w:t>AD</w:t>
-          </w:r>
-          <w:r>
-            <w:rPr>
-              <w:vertAlign w:val="superscript"/>
-            </w:rPr>
-            <w:t>+</w:t>
-          </w:r>
-          <w:r>
-            <w:t xml:space="preserve"> = A</w:t>
-          </w:r>
-          <w:r>
-            <w:t>D</w:t>
-          </w:r>
-          <w:r>
-            <w:t>BC</w:t>
-          </w:r>
-        </w:p>
-        <w:p>
-          <w:pPr>
-            <w:spacing w:line="240" w:lineRule="auto"/>
-            <w:ind w:left="1440"/>
-            <w:contextualSpacing/>
-          </w:pPr>
-          <w:r>
-            <w:t>AE</w:t>
-          </w:r>
-          <w:r>
-            <w:rPr>
-              <w:vertAlign w:val="superscript"/>
-            </w:rPr>
-            <w:t>+</w:t>
-          </w:r>
-          <w:r>
-            <w:t xml:space="preserve"> = AEBC</w:t>
-          </w:r>
-        </w:p>
-        <w:p>
-          <w:pPr>
-            <w:spacing w:line="240" w:lineRule="auto"/>
-            <w:ind w:left="1440"/>
-            <w:contextualSpacing/>
-          </w:pPr>
-        </w:p>
-        <w:p>
-          <w:pPr>
-            <w:ind w:left="1440"/>
-            <w:rPr>
-              <w:u w:val="single"/>
-            </w:rPr>
-          </w:pPr>
-          <w:r>
-            <w:rPr>
-              <w:u w:val="single"/>
-            </w:rPr>
-            <w:t>C</w:t>
-          </w:r>
-          <w:r>
-            <w:rPr>
-              <w:u w:val="single"/>
-            </w:rPr>
-            <w:t>:</w:t>
-          </w:r>
-        </w:p>
-        <w:p>
-          <w:pPr>
-            <w:ind w:left="1440"/>
-          </w:pPr>
-          <w:r>
-            <w:t>C</w:t>
-          </w:r>
-          <w:r>
-            <w:t xml:space="preserve"> is partially dependent, thus breaking the 2NF. We can see that subsets of each of the candidate keys consist of the attribute C</w:t>
-          </w:r>
+            <w:sectPr>
+              <w:type w:val="continuous"/>
+              <w:pgSz w:w="12240" w:h="15840"/>
+              <w:pgMar w:top="1440" w:right="1440" w:bottom="1440" w:left="1440" w:header="720" w:footer="720" w:gutter="0"/>
+              <w:pgNumType w:start="0"/>
+              <w:cols w:space="720"/>
+              <w:titlePg/>
+              <w:docGrid w:linePitch="360"/>
+            </w:sectPr>
+          </w:pPr>
         </w:p>
         <w:p>
           <w:pPr>
@@ -1796,8 +1747,6 @@
           </w:r>
           <w:r>
             <w:tab/>
-          </w:r>
-          <w:r>
             <w:t>B</w:t>
           </w:r>
           <w:r>
@@ -1807,10 +1756,7 @@
             <w:t>+</w:t>
           </w:r>
           <w:r>
-            <w:t xml:space="preserve"> =</w:t>
-          </w:r>
-          <w:r>
-            <w:t xml:space="preserve"> ABC</w:t>
+            <w:t xml:space="preserve"> = ABC</w:t>
           </w:r>
         </w:p>
         <w:p>
@@ -1829,10 +1775,7 @@
             <w:t>+</w:t>
           </w:r>
           <w:r>
-            <w:t xml:space="preserve"> =</w:t>
-          </w:r>
-          <w:r>
-            <w:t xml:space="preserve"> D</w:t>
+            <w:t xml:space="preserve"> = D</w:t>
           </w:r>
         </w:p>
         <w:p>
@@ -1851,10 +1794,7 @@
             <w:t>+</w:t>
           </w:r>
           <w:r>
-            <w:t xml:space="preserve"> =</w:t>
-          </w:r>
-          <w:r>
-            <w:t xml:space="preserve"> E</w:t>
+            <w:t xml:space="preserve"> = E</w:t>
           </w:r>
         </w:p>
         <w:p>
@@ -1952,10 +1892,7 @@
             <w:t>+</w:t>
           </w:r>
           <w:r>
-            <w:t xml:space="preserve"> =</w:t>
-          </w:r>
-          <w:r>
-            <w:t xml:space="preserve"> ABC</w:t>
+            <w:t xml:space="preserve"> = ABC</w:t>
           </w:r>
         </w:p>
         <w:p>
@@ -1974,10 +1911,7 @@
             <w:t>+</w:t>
           </w:r>
           <w:r>
-            <w:t xml:space="preserve"> =</w:t>
-          </w:r>
-          <w:r>
-            <w:t xml:space="preserve"> D</w:t>
+            <w:t xml:space="preserve"> = D</w:t>
           </w:r>
         </w:p>
         <w:p>
@@ -1999,10 +1933,7 @@
             <w:t>+</w:t>
           </w:r>
           <w:r>
-            <w:t xml:space="preserve"> =</w:t>
-          </w:r>
-          <w:r>
-            <w:t xml:space="preserve"> E</w:t>
+            <w:t xml:space="preserve"> = E</w:t>
           </w:r>
         </w:p>
         <w:p>
@@ -2021,13 +1952,7 @@
             <w:t>+</w:t>
           </w:r>
           <w:r>
-            <w:t xml:space="preserve"> = A</w:t>
-          </w:r>
-          <w:r>
-            <w:t>D</w:t>
-          </w:r>
-          <w:r>
-            <w:t>BC</w:t>
+            <w:t xml:space="preserve"> = ADBC</w:t>
           </w:r>
         </w:p>
         <w:p>
@@ -2048,6 +1973,22 @@
           <w:r>
             <w:t xml:space="preserve"> = AEBC</w:t>
           </w:r>
+        </w:p>
+        <w:p>
+          <w:pPr>
+            <w:spacing w:line="240" w:lineRule="auto"/>
+            <w:ind w:left="1440"/>
+            <w:contextualSpacing/>
+            <w:sectPr>
+              <w:type w:val="continuous"/>
+              <w:pgSz w:w="12240" w:h="15840"/>
+              <w:pgMar w:top="1440" w:right="1440" w:bottom="1440" w:left="1440" w:header="720" w:footer="720" w:gutter="0"/>
+              <w:pgNumType w:start="0"/>
+              <w:cols w:num="2" w:space="720"/>
+              <w:titlePg/>
+              <w:docGrid w:linePitch="360"/>
+            </w:sectPr>
+          </w:pPr>
         </w:p>
         <w:p>
           <w:pPr>
@@ -2073,7 +2014,6 @@
             </w:numPr>
           </w:pPr>
           <w:r>
-            <w:lastRenderedPageBreak/>
             <w:t xml:space="preserve">3NF – To be in third normal form, it must already be in 2NF but also must have no attributes with transitive dependencies on the primary key. </w:t>
           </w:r>
           <w:r>
@@ -2113,14 +2053,8 @@
               <w:ilvl w:val="0"/>
               <w:numId w:val="1"/>
             </w:numPr>
-            <w:rPr>
-              <w:u w:val="single"/>
-            </w:rPr>
-          </w:pPr>
-          <w:r>
-            <w:rPr>
-              <w:u w:val="single"/>
-            </w:rPr>
+          </w:pPr>
+          <w:r>
             <w:t>Decomposition Algorithm:</w:t>
           </w:r>
         </w:p>
@@ -2304,13 +2238,7 @@
             <w:t xml:space="preserve">R = </w:t>
           </w:r>
           <w:r>
-            <w:t>{ } U {</w:t>
-          </w:r>
-          <w:r>
-            <w:t xml:space="preserve"> </w:t>
-          </w:r>
-          <w:r>
-            <w:t>R</w:t>
+            <w:t>{ } U { R</w:t>
           </w:r>
           <w:r>
             <w:rPr>
@@ -2325,55 +2253,100 @@
             <w:t>AB</w:t>
           </w:r>
           <w:r>
-            <w:t>DEFG)} U {</w:t>
-          </w:r>
-          <w:r>
-            <w:t xml:space="preserve"> </w:t>
-          </w:r>
-          <w:r>
-            <w:t>R</w:t>
+            <w:t>DEFG)} U { R</w:t>
           </w:r>
           <w:r>
             <w:rPr>
               <w:vertAlign w:val="subscript"/>
             </w:rPr>
+            <w:t xml:space="preserve">2 = </w:t>
+          </w:r>
+          <w:r>
+            <w:t>(A,C)}</w:t>
+          </w:r>
+        </w:p>
+        <w:p>
+          <w:pPr>
+            <w:pStyle w:val="ListParagraph"/>
+            <w:ind w:left="1440"/>
+          </w:pPr>
+        </w:p>
+        <w:p>
+          <w:pPr>
+            <w:pStyle w:val="ListParagraph"/>
+            <w:ind w:left="1440"/>
+          </w:pPr>
+          <w:r>
+            <w:t>We</w:t>
+          </w:r>
+          <w:r>
+            <w:t xml:space="preserve"> have R</w:t>
+          </w:r>
+          <w:r>
+            <w:rPr>
+              <w:vertAlign w:val="subscript"/>
+            </w:rPr>
+            <w:t>1</w:t>
+          </w:r>
+          <w:r>
+            <w:t xml:space="preserve"> and R</w:t>
+          </w:r>
+          <w:r>
+            <w:rPr>
+              <w:vertAlign w:val="subscript"/>
+            </w:rPr>
             <w:t>2</w:t>
           </w:r>
+        </w:p>
+        <w:p>
+          <w:pPr>
+            <w:pStyle w:val="ListParagraph"/>
+            <w:ind w:left="1440"/>
+          </w:pPr>
+        </w:p>
+        <w:p>
+          <w:pPr>
+            <w:pStyle w:val="ListParagraph"/>
+            <w:ind w:left="1440"/>
+          </w:pPr>
+          <w:r>
+            <w:t>We</w:t>
+          </w:r>
+          <w:r>
+            <w:t xml:space="preserve"> now need to check to see if</w:t>
+          </w:r>
+          <w:r>
+            <w:t xml:space="preserve"> any subset of R</w:t>
+          </w:r>
           <w:r>
             <w:rPr>
               <w:vertAlign w:val="subscript"/>
             </w:rPr>
-            <w:t xml:space="preserve"> = </w:t>
-          </w:r>
-          <w:r>
-            <w:t>(A,C)}</w:t>
-          </w:r>
-        </w:p>
-        <w:p>
-          <w:pPr>
-            <w:pStyle w:val="ListParagraph"/>
-            <w:ind w:left="1440"/>
-          </w:pPr>
-        </w:p>
-        <w:p>
-          <w:pPr>
-            <w:pStyle w:val="ListParagraph"/>
-            <w:ind w:left="1440"/>
-          </w:pPr>
-          <w:r>
-            <w:t>We</w:t>
-          </w:r>
-          <w:r>
-            <w:t xml:space="preserve"> have R</w:t>
+            <w:t>1</w:t>
+          </w:r>
+          <w:r>
+            <w:t xml:space="preserve"> or R</w:t>
           </w:r>
           <w:r>
             <w:rPr>
               <w:vertAlign w:val="subscript"/>
             </w:rPr>
+            <w:t>2</w:t>
+          </w:r>
+          <w:r>
+            <w:t xml:space="preserve"> violates the 2NF. </w:t>
+          </w:r>
+          <w:r>
+            <w:t>This algorithm guarantees that R</w:t>
+          </w:r>
+          <w:r>
+            <w:rPr>
+              <w:vertAlign w:val="subscript"/>
+            </w:rPr>
             <w:t>1</w:t>
           </w:r>
           <w:r>
-            <w:t xml:space="preserve"> and R</w:t>
+            <w:t xml:space="preserve"> is in 2NF, but what about R</w:t>
           </w:r>
           <w:r>
             <w:rPr>
@@ -2381,74 +2354,12 @@
             </w:rPr>
             <w:t>2</w:t>
           </w:r>
-        </w:p>
-        <w:p>
-          <w:pPr>
-            <w:pStyle w:val="ListParagraph"/>
-            <w:ind w:left="1440"/>
-          </w:pPr>
-        </w:p>
-        <w:p>
-          <w:pPr>
-            <w:pStyle w:val="ListParagraph"/>
-            <w:ind w:left="1440"/>
-          </w:pPr>
-          <w:r>
-            <w:t>We</w:t>
-          </w:r>
-          <w:r>
-            <w:t xml:space="preserve"> now need to check to see if</w:t>
-          </w:r>
-          <w:r>
-            <w:t xml:space="preserve"> any subset of R</w:t>
-          </w:r>
-          <w:r>
-            <w:rPr>
-              <w:vertAlign w:val="subscript"/>
-            </w:rPr>
-            <w:t>1</w:t>
-          </w:r>
-          <w:r>
-            <w:t xml:space="preserve"> or R</w:t>
-          </w:r>
-          <w:r>
-            <w:rPr>
-              <w:vertAlign w:val="subscript"/>
-            </w:rPr>
-            <w:t>2</w:t>
-          </w:r>
-          <w:r>
-            <w:t xml:space="preserve"> violates the 2NF. </w:t>
-          </w:r>
-          <w:r>
-            <w:t>This algorithm guarantees that R</w:t>
-          </w:r>
-          <w:r>
-            <w:rPr>
-              <w:vertAlign w:val="subscript"/>
-            </w:rPr>
-            <w:t>1</w:t>
-          </w:r>
-          <w:r>
-            <w:t xml:space="preserve"> is in 2NF, but what about R</w:t>
-          </w:r>
-          <w:r>
-            <w:rPr>
-              <w:vertAlign w:val="subscript"/>
-            </w:rPr>
-            <w:t>2</w:t>
-          </w:r>
           <w:r>
             <w:t xml:space="preserve">? </w:t>
           </w:r>
           <w:r>
-            <w:t xml:space="preserve">Because we know that none of our candidate keys changed and that G is fully functionally </w:t>
-          </w:r>
-          <w:r>
-            <w:t>dependent, there are no other violations to 2NF.</w:t>
-          </w:r>
-          <w:bookmarkStart w:id="0" w:name="_GoBack"/>
-          <w:bookmarkEnd w:id="0"/>
+            <w:t>Because we know that none of our candidate keys changed and that G is fully functionally dependent, there are no other violations to 2NF.</w:t>
+          </w:r>
         </w:p>
         <w:p>
           <w:r>
@@ -2468,14 +2379,8 @@
               <w:ilvl w:val="0"/>
               <w:numId w:val="1"/>
             </w:numPr>
-            <w:rPr>
-              <w:u w:val="single"/>
-            </w:rPr>
-          </w:pPr>
-          <w:r>
-            <w:rPr>
-              <w:u w:val="single"/>
-            </w:rPr>
+          </w:pPr>
+          <w:r>
             <w:t xml:space="preserve">Lossless: </w:t>
           </w:r>
         </w:p>
@@ -2603,13 +2508,7 @@
             <w:rPr>
               <w:rFonts w:eastAsia="Times New Roman" w:cstheme="minorHAnsi"/>
             </w:rPr>
-            <w:t xml:space="preserve"> or </w:t>
-          </w:r>
-          <w:r>
-            <w:rPr>
-              <w:rFonts w:eastAsia="Times New Roman" w:cstheme="minorHAnsi"/>
-            </w:rPr>
-            <w:t>R</w:t>
+            <w:t xml:space="preserve"> or R</w:t>
           </w:r>
           <w:r>
             <w:rPr>
@@ -2707,14 +2606,8 @@
               <w:ilvl w:val="0"/>
               <w:numId w:val="1"/>
             </w:numPr>
-            <w:rPr>
-              <w:u w:val="single"/>
-            </w:rPr>
-          </w:pPr>
-          <w:r>
-            <w:rPr>
-              <w:u w:val="single"/>
-            </w:rPr>
+          </w:pPr>
+          <w:r>
             <w:t>Dependency:</w:t>
           </w:r>
         </w:p>
@@ -2765,13 +2658,7 @@
             <w:rPr>
               <w:vertAlign w:val="subscript"/>
             </w:rPr>
-            <w:t>2</w:t>
-          </w:r>
-          <w:r>
-            <w:rPr>
-              <w:vertAlign w:val="subscript"/>
-            </w:rPr>
-            <w:t xml:space="preserve"> = </w:t>
+            <w:t xml:space="preserve">2 = </w:t>
           </w:r>
           <w:r>
             <w:t>(</w:t>
@@ -2808,51 +2695,96 @@
               <w:rFonts w:eastAsia="Times New Roman" w:cstheme="minorHAnsi"/>
               <w:vertAlign w:val="subscript"/>
             </w:rPr>
-            <w:t>1</w:t>
+            <w:t xml:space="preserve">1 </w:t>
+          </w:r>
+          <w:r>
+            <w:rPr>
+              <w:rFonts w:eastAsia="Times New Roman" w:cstheme="minorHAnsi"/>
+            </w:rPr>
+            <w:sym w:font="Symbol" w:char="F0C7"/>
+          </w:r>
+          <w:r>
+            <w:rPr>
+              <w:rFonts w:eastAsia="Times New Roman" w:cstheme="minorHAnsi"/>
+            </w:rPr>
+            <w:t xml:space="preserve"> R</w:t>
           </w:r>
           <w:r>
             <w:rPr>
               <w:rFonts w:eastAsia="Times New Roman" w:cstheme="minorHAnsi"/>
               <w:vertAlign w:val="subscript"/>
             </w:rPr>
-            <w:t xml:space="preserve"> </w:t>
+            <w:t>2</w:t>
           </w:r>
           <w:r>
             <w:rPr>
               <w:rFonts w:eastAsia="Times New Roman" w:cstheme="minorHAnsi"/>
             </w:rPr>
-            <w:sym w:font="Symbol" w:char="F0C7"/>
+            <w:t xml:space="preserve"> = {A} and A -&gt; A</w:t>
           </w:r>
           <w:r>
             <w:rPr>
               <w:rFonts w:eastAsia="Times New Roman" w:cstheme="minorHAnsi"/>
             </w:rPr>
-            <w:t xml:space="preserve"> </w:t>
+            <w:t>B</w:t>
           </w:r>
           <w:r>
             <w:rPr>
               <w:rFonts w:eastAsia="Times New Roman" w:cstheme="minorHAnsi"/>
             </w:rPr>
-            <w:t>R</w:t>
+            <w:t xml:space="preserve"> in F</w:t>
+          </w:r>
+          <w:r>
+            <w:rPr>
+              <w:rFonts w:eastAsia="Times New Roman" w:cstheme="minorHAnsi"/>
+              <w:vertAlign w:val="superscript"/>
+            </w:rPr>
+            <w:t>+</w:t>
+          </w:r>
+          <w:r>
+            <w:rPr>
+              <w:rFonts w:eastAsia="Times New Roman" w:cstheme="minorHAnsi"/>
+            </w:rPr>
+            <w:t>, i.e., R</w:t>
           </w:r>
           <w:r>
             <w:rPr>
               <w:rFonts w:eastAsia="Times New Roman" w:cstheme="minorHAnsi"/>
               <w:vertAlign w:val="subscript"/>
             </w:rPr>
+            <w:t xml:space="preserve">1 </w:t>
+          </w:r>
+          <w:r>
+            <w:rPr>
+              <w:rFonts w:eastAsia="Times New Roman" w:cstheme="minorHAnsi"/>
+            </w:rPr>
+            <w:sym w:font="Symbol" w:char="F0C7"/>
+          </w:r>
+          <w:r>
+            <w:rPr>
+              <w:rFonts w:eastAsia="Times New Roman" w:cstheme="minorHAnsi"/>
+            </w:rPr>
+            <w:t xml:space="preserve"> R</w:t>
+          </w:r>
+          <w:r>
+            <w:rPr>
+              <w:rFonts w:eastAsia="Times New Roman" w:cstheme="minorHAnsi"/>
+              <w:vertAlign w:val="subscript"/>
+            </w:rPr>
             <w:t>2</w:t>
           </w:r>
           <w:r>
             <w:rPr>
               <w:rFonts w:eastAsia="Times New Roman" w:cstheme="minorHAnsi"/>
             </w:rPr>
-            <w:t xml:space="preserve"> = {A} and A -&gt; A</w:t>
+            <w:t xml:space="preserve"> -&gt; R</w:t>
           </w:r>
           <w:r>
             <w:rPr>
               <w:rFonts w:eastAsia="Times New Roman" w:cstheme="minorHAnsi"/>
-            </w:rPr>
-            <w:t>B</w:t>
+              <w:vertAlign w:val="subscript"/>
+            </w:rPr>
+            <w:t>1</w:t>
           </w:r>
           <w:r>
             <w:rPr>
@@ -2867,83 +2799,6 @@
             </w:rPr>
             <w:t>+</w:t>
           </w:r>
-          <w:r>
-            <w:rPr>
-              <w:rFonts w:eastAsia="Times New Roman" w:cstheme="minorHAnsi"/>
-            </w:rPr>
-            <w:t xml:space="preserve">, i.e., </w:t>
-          </w:r>
-          <w:r>
-            <w:rPr>
-              <w:rFonts w:eastAsia="Times New Roman" w:cstheme="minorHAnsi"/>
-            </w:rPr>
-            <w:t>R</w:t>
-          </w:r>
-          <w:r>
-            <w:rPr>
-              <w:rFonts w:eastAsia="Times New Roman" w:cstheme="minorHAnsi"/>
-              <w:vertAlign w:val="subscript"/>
-            </w:rPr>
-            <w:t>1</w:t>
-          </w:r>
-          <w:r>
-            <w:rPr>
-              <w:rFonts w:eastAsia="Times New Roman" w:cstheme="minorHAnsi"/>
-              <w:vertAlign w:val="subscript"/>
-            </w:rPr>
-            <w:t xml:space="preserve"> </w:t>
-          </w:r>
-          <w:r>
-            <w:rPr>
-              <w:rFonts w:eastAsia="Times New Roman" w:cstheme="minorHAnsi"/>
-            </w:rPr>
-            <w:sym w:font="Symbol" w:char="F0C7"/>
-          </w:r>
-          <w:r>
-            <w:rPr>
-              <w:rFonts w:eastAsia="Times New Roman" w:cstheme="minorHAnsi"/>
-            </w:rPr>
-            <w:t xml:space="preserve"> </w:t>
-          </w:r>
-          <w:r>
-            <w:rPr>
-              <w:rFonts w:eastAsia="Times New Roman" w:cstheme="minorHAnsi"/>
-            </w:rPr>
-            <w:t>R</w:t>
-          </w:r>
-          <w:r>
-            <w:rPr>
-              <w:rFonts w:eastAsia="Times New Roman" w:cstheme="minorHAnsi"/>
-              <w:vertAlign w:val="subscript"/>
-            </w:rPr>
-            <w:t>2</w:t>
-          </w:r>
-          <w:r>
-            <w:rPr>
-              <w:rFonts w:eastAsia="Times New Roman" w:cstheme="minorHAnsi"/>
-            </w:rPr>
-            <w:t xml:space="preserve"> -&gt; R</w:t>
-          </w:r>
-          <w:r>
-            <w:rPr>
-              <w:rFonts w:eastAsia="Times New Roman" w:cstheme="minorHAnsi"/>
-              <w:vertAlign w:val="subscript"/>
-            </w:rPr>
-            <w:t>1</w:t>
-          </w:r>
-          <w:r>
-            <w:rPr>
-              <w:rFonts w:eastAsia="Times New Roman" w:cstheme="minorHAnsi"/>
-            </w:rPr>
-            <w:t xml:space="preserve"> in F</w:t>
-          </w:r>
-          <w:r>
-            <w:rPr>
-              <w:rFonts w:eastAsia="Times New Roman" w:cstheme="minorHAnsi"/>
-              <w:vertAlign w:val="superscript"/>
-            </w:rPr>
-            <w:t>+</w:t>
-          </w:r>
         </w:p>
         <w:p>
           <w:pPr>
@@ -3071,13 +2926,11 @@
           <w:pPr>
             <w:rPr>
               <w:b/>
-              <w:u w:val="single"/>
             </w:rPr>
           </w:pPr>
           <w:r>
             <w:rPr>
               <w:b/>
-              <w:u w:val="single"/>
             </w:rPr>
             <w:br w:type="page"/>
           </w:r>
@@ -3086,74 +2939,854 @@
           <w:pPr>
             <w:rPr>
               <w:b/>
-              <w:u w:val="single"/>
             </w:rPr>
           </w:pPr>
           <w:r>
             <w:rPr>
               <w:b/>
-              <w:u w:val="single"/>
             </w:rPr>
             <w:lastRenderedPageBreak/>
-            <w:t>Problem 2</w:t>
-          </w:r>
-          <w:r>
+            <w:t>Problem 2:</w:t>
+          </w:r>
+        </w:p>
+        <w:p>
+          <w:pPr>
             <w:rPr>
               <w:b/>
-              <w:u w:val="single"/>
-            </w:rPr>
-            <w:t>:</w:t>
-          </w:r>
-        </w:p>
-        <w:p>
-          <w:pPr>
+            </w:rPr>
+          </w:pPr>
+          <w:r>
             <w:rPr>
               <w:b/>
-              <w:u w:val="single"/>
-            </w:rPr>
-          </w:pPr>
-          <w:r>
+            </w:rPr>
+            <w:br w:type="page"/>
+          </w:r>
+        </w:p>
+        <w:p>
+          <w:pPr>
             <w:rPr>
               <w:b/>
-              <w:u w:val="single"/>
-            </w:rPr>
-            <w:br w:type="page"/>
-          </w:r>
-        </w:p>
-        <w:p>
-          <w:pPr>
+            </w:rPr>
+          </w:pPr>
+          <w:r>
             <w:rPr>
               <w:b/>
-              <w:u w:val="single"/>
-            </w:rPr>
-          </w:pPr>
-          <w:r>
+            </w:rPr>
+            <w:lastRenderedPageBreak/>
+            <w:t>Problem 3:</w:t>
+          </w:r>
+        </w:p>
+        <w:p>
+          <w:pPr>
             <w:rPr>
               <w:b/>
-              <w:u w:val="single"/>
-            </w:rPr>
-            <w:lastRenderedPageBreak/>
-            <w:t>Problem 3</w:t>
-          </w:r>
-          <w:r>
-            <w:rPr>
-              <w:b/>
-              <w:u w:val="single"/>
-            </w:rPr>
-            <w:t>:</w:t>
-          </w:r>
-        </w:p>
-        <w:p>
-          <w:pPr>
-            <w:rPr>
-              <w:b/>
-              <w:u w:val="single"/>
             </w:rPr>
           </w:pPr>
         </w:p>
       </w:sdtContent>
     </w:sdt>
+    <w:p>
+      <w:r>
+        <w:t xml:space="preserve"> </w:t>
+      </w:r>
+      <w:r>
+        <w:t>A.</w:t>
+      </w:r>
+    </w:p>
+    <w:p>
+      <w:r>
+        <w:t xml:space="preserve">    Factors to consider in gathering data from the web and social media include verification of what is often error-prone data. It is necessary to know if there are multiple sources and accounts on a particular piece of information before one can deem that it is, in fact, true. Additionally, the person or organization we obtain the data from is very important -- in the face of social media, one is more likely to get accurate information from BBC News' Facebook page over Sean Murray's Twitter feed. BBC News generally has a better reputation over anyone's posts that are limited to 120 characters. While BBC News cannot be the only page to see on the field of social media, it is thus imperative that fabricated information is identified.</w:t>
+      </w:r>
+    </w:p>
+    <w:p>
+      <w:r>
+        <w:t xml:space="preserve">    Because the CDC is a well-reputed government facility, users will easily trust the information given out by the CDC and CDC-related software, regardless of their age and background. If misinformation began spreading to these users because the database system picked up false or fabricated information about Zika, the health of these users (mostly unborn children in the wombs of pregnant users) could potentially be at risk (and die in childbirth). The media would be quick to cover at how wrong information was sent by the CDC, and CDC's reputation would receive a deadly blow, resulting in a change of employees or even disbanding entirely so that the government can save face. As for society in general, they would begin a distrust towards the government and the lies it has begun spreading, if these people haven't already been crippled by their incapability of giving birth to children with normal-sized heads. </w:t>
+      </w:r>
+    </w:p>
+    <w:p/>
+    <w:p>
+      <w:r>
+        <w:t>B.</w:t>
+      </w:r>
+      <w:bookmarkStart w:id="0" w:name="_GoBack"/>
+      <w:bookmarkEnd w:id="0"/>
+    </w:p>
+    <w:p>
+      <w:r>
+        <w:t xml:space="preserve">    Suppose we began with an initial table, VictimLocation(vicname, country, numSymptoms, isdead) where vicname is the victim's name, country is the location where the victim resided at, and numSymptoms is the number of symptoms the victim had over the course of being infected with zika. We can split the table into two, namely, VictimLocationB(vicname, country, isdead) and CountrySymptom(country, numSymptoms). The first table is suffixed with a B to differentiate it from the original table (though, it is not necessary in practice).</w:t>
+      </w:r>
+    </w:p>
+    <w:p>
+      <w:r>
+        <w:t xml:space="preserve">    An example of the contents would be as follows (in Markdown format):</w:t>
+      </w:r>
+    </w:p>
+    <w:p/>
+    <w:p>
+      <w:pPr>
+        <w:rPr>
+          <w:rFonts w:ascii="Courier New" w:hAnsi="Courier New" w:cs="Courier New"/>
+          <w:b/>
+          <w:sz w:val="18"/>
+          <w:szCs w:val="20"/>
+        </w:rPr>
+      </w:pPr>
+      <w:r>
+        <w:rPr>
+          <w:rFonts w:ascii="Courier New" w:hAnsi="Courier New" w:cs="Courier New"/>
+          <w:b/>
+          <w:sz w:val="18"/>
+          <w:szCs w:val="20"/>
+        </w:rPr>
+        <w:t>#### VictimLocation</w:t>
+      </w:r>
+    </w:p>
+    <w:p>
+      <w:pPr>
+        <w:rPr>
+          <w:rFonts w:ascii="Courier New" w:hAnsi="Courier New" w:cs="Courier New"/>
+          <w:b/>
+          <w:sz w:val="18"/>
+          <w:szCs w:val="20"/>
+        </w:rPr>
+      </w:pPr>
+      <w:r>
+        <w:rPr>
+          <w:rFonts w:ascii="Courier New" w:hAnsi="Courier New" w:cs="Courier New"/>
+          <w:b/>
+          <w:sz w:val="18"/>
+          <w:szCs w:val="20"/>
+        </w:rPr>
+        <w:t>| vicname | country | numSymptoms | isdead |</w:t>
+      </w:r>
+    </w:p>
+    <w:p>
+      <w:pPr>
+        <w:rPr>
+          <w:rFonts w:ascii="Courier New" w:hAnsi="Courier New" w:cs="Courier New"/>
+          <w:b/>
+          <w:sz w:val="18"/>
+          <w:szCs w:val="20"/>
+        </w:rPr>
+      </w:pPr>
+      <w:r>
+        <w:rPr>
+          <w:rFonts w:ascii="Courier New" w:hAnsi="Courier New" w:cs="Courier New"/>
+          <w:b/>
+          <w:sz w:val="18"/>
+          <w:szCs w:val="20"/>
+        </w:rPr>
+        <w:t>|=========|=========|=============|========|</w:t>
+      </w:r>
+    </w:p>
+    <w:p>
+      <w:pPr>
+        <w:rPr>
+          <w:rFonts w:ascii="Courier New" w:hAnsi="Courier New" w:cs="Courier New"/>
+          <w:b/>
+          <w:sz w:val="18"/>
+          <w:szCs w:val="20"/>
+        </w:rPr>
+      </w:pPr>
+      <w:r>
+        <w:rPr>
+          <w:rFonts w:ascii="Courier New" w:hAnsi="Courier New" w:cs="Courier New"/>
+          <w:b/>
+          <w:sz w:val="18"/>
+          <w:szCs w:val="20"/>
+        </w:rPr>
+        <w:t>| George  | France  | 5           | True   |</w:t>
+      </w:r>
+    </w:p>
+    <w:p>
+      <w:pPr>
+        <w:rPr>
+          <w:rFonts w:ascii="Courier New" w:hAnsi="Courier New" w:cs="Courier New"/>
+          <w:b/>
+          <w:sz w:val="18"/>
+          <w:szCs w:val="20"/>
+        </w:rPr>
+      </w:pPr>
+      <w:r>
+        <w:rPr>
+          <w:rFonts w:ascii="Courier New" w:hAnsi="Courier New" w:cs="Courier New"/>
+          <w:b/>
+          <w:sz w:val="18"/>
+          <w:szCs w:val="20"/>
+        </w:rPr>
+        <w:t>| Bob     | India   | 3           | True   |</w:t>
+      </w:r>
+    </w:p>
+    <w:p>
+      <w:pPr>
+        <w:rPr>
+          <w:rFonts w:ascii="Courier New" w:hAnsi="Courier New" w:cs="Courier New"/>
+          <w:b/>
+          <w:sz w:val="18"/>
+          <w:szCs w:val="20"/>
+        </w:rPr>
+      </w:pPr>
+      <w:r>
+        <w:rPr>
+          <w:rFonts w:ascii="Courier New" w:hAnsi="Courier New" w:cs="Courier New"/>
+          <w:b/>
+          <w:sz w:val="18"/>
+          <w:szCs w:val="20"/>
+        </w:rPr>
+        <w:t>| Sarah   | UK      | 1           | True   |</w:t>
+      </w:r>
+    </w:p>
+    <w:p>
+      <w:pPr>
+        <w:rPr>
+          <w:rFonts w:ascii="Courier New" w:hAnsi="Courier New" w:cs="Courier New"/>
+          <w:b/>
+          <w:sz w:val="18"/>
+          <w:szCs w:val="20"/>
+        </w:rPr>
+      </w:pPr>
+      <w:r>
+        <w:rPr>
+          <w:rFonts w:ascii="Courier New" w:hAnsi="Courier New" w:cs="Courier New"/>
+          <w:b/>
+          <w:sz w:val="18"/>
+          <w:szCs w:val="20"/>
+        </w:rPr>
+        <w:lastRenderedPageBreak/>
+        <w:t>| Nerven  | Asgard  | 9           | False  |</w:t>
+      </w:r>
+    </w:p>
+    <w:p>
+      <w:pPr>
+        <w:rPr>
+          <w:rFonts w:ascii="Courier New" w:hAnsi="Courier New" w:cs="Courier New"/>
+          <w:b/>
+          <w:sz w:val="18"/>
+          <w:szCs w:val="20"/>
+        </w:rPr>
+      </w:pPr>
+      <w:r>
+        <w:rPr>
+          <w:rFonts w:ascii="Courier New" w:hAnsi="Courier New" w:cs="Courier New"/>
+          <w:b/>
+          <w:sz w:val="18"/>
+          <w:szCs w:val="20"/>
+        </w:rPr>
+        <w:t>| Vicki   | USA     | 4           | False  |</w:t>
+      </w:r>
+    </w:p>
+    <w:p>
+      <w:pPr>
+        <w:rPr>
+          <w:rFonts w:ascii="Courier New" w:hAnsi="Courier New" w:cs="Courier New"/>
+          <w:b/>
+          <w:sz w:val="18"/>
+          <w:szCs w:val="20"/>
+        </w:rPr>
+      </w:pPr>
+      <w:r>
+        <w:rPr>
+          <w:rFonts w:ascii="Courier New" w:hAnsi="Courier New" w:cs="Courier New"/>
+          <w:b/>
+          <w:sz w:val="18"/>
+          <w:szCs w:val="20"/>
+        </w:rPr>
+        <w:t>| Vestus  | Kenya   | 2           | False  |</w:t>
+      </w:r>
+    </w:p>
+    <w:p>
+      <w:pPr>
+        <w:rPr>
+          <w:rFonts w:ascii="Courier New" w:hAnsi="Courier New" w:cs="Courier New"/>
+          <w:b/>
+          <w:sz w:val="18"/>
+          <w:szCs w:val="20"/>
+        </w:rPr>
+      </w:pPr>
+    </w:p>
+    <w:p>
+      <w:pPr>
+        <w:rPr>
+          <w:rFonts w:ascii="Courier New" w:hAnsi="Courier New" w:cs="Courier New"/>
+          <w:b/>
+          <w:sz w:val="18"/>
+          <w:szCs w:val="20"/>
+        </w:rPr>
+        <w:sectPr>
+          <w:type w:val="continuous"/>
+          <w:pgSz w:w="12240" w:h="15840"/>
+          <w:pgMar w:top="1440" w:right="1440" w:bottom="1440" w:left="1440" w:header="720" w:footer="720" w:gutter="0"/>
+          <w:pgNumType w:start="0"/>
+          <w:cols w:space="720"/>
+          <w:titlePg/>
+          <w:docGrid w:linePitch="360"/>
+        </w:sectPr>
+      </w:pPr>
+    </w:p>
+    <w:p>
+      <w:pPr>
+        <w:rPr>
+          <w:rFonts w:ascii="Courier New" w:hAnsi="Courier New" w:cs="Courier New"/>
+          <w:b/>
+          <w:sz w:val="18"/>
+          <w:szCs w:val="20"/>
+        </w:rPr>
+      </w:pPr>
+      <w:r>
+        <w:rPr>
+          <w:rFonts w:ascii="Courier New" w:hAnsi="Courier New" w:cs="Courier New"/>
+          <w:b/>
+          <w:sz w:val="18"/>
+          <w:szCs w:val="20"/>
+        </w:rPr>
+        <w:t>#### VictimLocationB</w:t>
+      </w:r>
+    </w:p>
+    <w:p>
+      <w:pPr>
+        <w:rPr>
+          <w:rFonts w:ascii="Courier New" w:hAnsi="Courier New" w:cs="Courier New"/>
+          <w:b/>
+          <w:sz w:val="18"/>
+          <w:szCs w:val="20"/>
+        </w:rPr>
+      </w:pPr>
+      <w:r>
+        <w:rPr>
+          <w:rFonts w:ascii="Courier New" w:hAnsi="Courier New" w:cs="Courier New"/>
+          <w:b/>
+          <w:sz w:val="18"/>
+          <w:szCs w:val="20"/>
+        </w:rPr>
+        <w:t>| vicname | country | isdead |</w:t>
+      </w:r>
+    </w:p>
+    <w:p>
+      <w:pPr>
+        <w:rPr>
+          <w:rFonts w:ascii="Courier New" w:hAnsi="Courier New" w:cs="Courier New"/>
+          <w:b/>
+          <w:sz w:val="18"/>
+          <w:szCs w:val="20"/>
+        </w:rPr>
+      </w:pPr>
+      <w:r>
+        <w:rPr>
+          <w:rFonts w:ascii="Courier New" w:hAnsi="Courier New" w:cs="Courier New"/>
+          <w:b/>
+          <w:sz w:val="18"/>
+          <w:szCs w:val="20"/>
+        </w:rPr>
+        <w:t>|=========|=========|========|</w:t>
+      </w:r>
+    </w:p>
+    <w:p>
+      <w:pPr>
+        <w:rPr>
+          <w:rFonts w:ascii="Courier New" w:hAnsi="Courier New" w:cs="Courier New"/>
+          <w:b/>
+          <w:sz w:val="18"/>
+          <w:szCs w:val="20"/>
+        </w:rPr>
+      </w:pPr>
+      <w:r>
+        <w:rPr>
+          <w:rFonts w:ascii="Courier New" w:hAnsi="Courier New" w:cs="Courier New"/>
+          <w:b/>
+          <w:sz w:val="18"/>
+          <w:szCs w:val="20"/>
+        </w:rPr>
+        <w:t>| George  | France  | True   |</w:t>
+      </w:r>
+    </w:p>
+    <w:p>
+      <w:pPr>
+        <w:rPr>
+          <w:rFonts w:ascii="Courier New" w:hAnsi="Courier New" w:cs="Courier New"/>
+          <w:b/>
+          <w:sz w:val="18"/>
+          <w:szCs w:val="20"/>
+        </w:rPr>
+      </w:pPr>
+      <w:r>
+        <w:rPr>
+          <w:rFonts w:ascii="Courier New" w:hAnsi="Courier New" w:cs="Courier New"/>
+          <w:b/>
+          <w:sz w:val="18"/>
+          <w:szCs w:val="20"/>
+        </w:rPr>
+        <w:t>| Bob     | India   | True   |</w:t>
+      </w:r>
+    </w:p>
+    <w:p>
+      <w:pPr>
+        <w:rPr>
+          <w:rFonts w:ascii="Courier New" w:hAnsi="Courier New" w:cs="Courier New"/>
+          <w:b/>
+          <w:sz w:val="18"/>
+          <w:szCs w:val="20"/>
+        </w:rPr>
+      </w:pPr>
+      <w:r>
+        <w:rPr>
+          <w:rFonts w:ascii="Courier New" w:hAnsi="Courier New" w:cs="Courier New"/>
+          <w:b/>
+          <w:sz w:val="18"/>
+          <w:szCs w:val="20"/>
+        </w:rPr>
+        <w:t>| Sarah   | USA     | True   |</w:t>
+      </w:r>
+    </w:p>
+    <w:p>
+      <w:pPr>
+        <w:rPr>
+          <w:rFonts w:ascii="Courier New" w:hAnsi="Courier New" w:cs="Courier New"/>
+          <w:b/>
+          <w:sz w:val="18"/>
+          <w:szCs w:val="20"/>
+        </w:rPr>
+      </w:pPr>
+      <w:r>
+        <w:rPr>
+          <w:rFonts w:ascii="Courier New" w:hAnsi="Courier New" w:cs="Courier New"/>
+          <w:b/>
+          <w:sz w:val="18"/>
+          <w:szCs w:val="20"/>
+        </w:rPr>
+        <w:t>| Nerven  | Asgard  | False  |</w:t>
+      </w:r>
+    </w:p>
+    <w:p>
+      <w:pPr>
+        <w:rPr>
+          <w:rFonts w:ascii="Courier New" w:hAnsi="Courier New" w:cs="Courier New"/>
+          <w:b/>
+          <w:sz w:val="18"/>
+          <w:szCs w:val="20"/>
+        </w:rPr>
+      </w:pPr>
+      <w:r>
+        <w:rPr>
+          <w:rFonts w:ascii="Courier New" w:hAnsi="Courier New" w:cs="Courier New"/>
+          <w:b/>
+          <w:sz w:val="18"/>
+          <w:szCs w:val="20"/>
+        </w:rPr>
+        <w:t>| Vicki   | USA     | False  |</w:t>
+      </w:r>
+    </w:p>
+    <w:p>
+      <w:pPr>
+        <w:rPr>
+          <w:rFonts w:ascii="Courier New" w:hAnsi="Courier New" w:cs="Courier New"/>
+          <w:b/>
+          <w:sz w:val="18"/>
+          <w:szCs w:val="20"/>
+        </w:rPr>
+      </w:pPr>
+      <w:r>
+        <w:rPr>
+          <w:rFonts w:ascii="Courier New" w:hAnsi="Courier New" w:cs="Courier New"/>
+          <w:b/>
+          <w:sz w:val="18"/>
+          <w:szCs w:val="20"/>
+        </w:rPr>
+        <w:t>| Vestus  | Kenya   | False  |</w:t>
+      </w:r>
+    </w:p>
+    <w:p>
+      <w:pPr>
+        <w:rPr>
+          <w:rFonts w:ascii="Courier New" w:hAnsi="Courier New" w:cs="Courier New"/>
+          <w:b/>
+          <w:sz w:val="18"/>
+          <w:szCs w:val="20"/>
+        </w:rPr>
+      </w:pPr>
+    </w:p>
+    <w:p>
+      <w:pPr>
+        <w:rPr>
+          <w:rFonts w:ascii="Courier New" w:hAnsi="Courier New" w:cs="Courier New"/>
+          <w:b/>
+          <w:sz w:val="18"/>
+          <w:szCs w:val="20"/>
+        </w:rPr>
+      </w:pPr>
+      <w:r>
+        <w:rPr>
+          <w:rFonts w:ascii="Courier New" w:hAnsi="Courier New" w:cs="Courier New"/>
+          <w:b/>
+          <w:sz w:val="18"/>
+          <w:szCs w:val="20"/>
+        </w:rPr>
+        <w:t>#### CountrySymptom</w:t>
+      </w:r>
+    </w:p>
+    <w:p>
+      <w:pPr>
+        <w:rPr>
+          <w:rFonts w:ascii="Courier New" w:hAnsi="Courier New" w:cs="Courier New"/>
+          <w:b/>
+          <w:sz w:val="18"/>
+          <w:szCs w:val="20"/>
+        </w:rPr>
+      </w:pPr>
+      <w:r>
+        <w:rPr>
+          <w:rFonts w:ascii="Courier New" w:hAnsi="Courier New" w:cs="Courier New"/>
+          <w:b/>
+          <w:sz w:val="18"/>
+          <w:szCs w:val="20"/>
+        </w:rPr>
+        <w:t>| country | numSymptoms |</w:t>
+      </w:r>
+    </w:p>
+    <w:p>
+      <w:pPr>
+        <w:rPr>
+          <w:rFonts w:ascii="Courier New" w:hAnsi="Courier New" w:cs="Courier New"/>
+          <w:b/>
+          <w:sz w:val="18"/>
+          <w:szCs w:val="20"/>
+        </w:rPr>
+      </w:pPr>
+      <w:r>
+        <w:rPr>
+          <w:rFonts w:ascii="Courier New" w:hAnsi="Courier New" w:cs="Courier New"/>
+          <w:b/>
+          <w:sz w:val="18"/>
+          <w:szCs w:val="20"/>
+        </w:rPr>
+        <w:t>|=========|=============|</w:t>
+      </w:r>
+    </w:p>
+    <w:p>
+      <w:pPr>
+        <w:rPr>
+          <w:rFonts w:ascii="Courier New" w:hAnsi="Courier New" w:cs="Courier New"/>
+          <w:b/>
+          <w:sz w:val="18"/>
+          <w:szCs w:val="20"/>
+        </w:rPr>
+      </w:pPr>
+      <w:r>
+        <w:rPr>
+          <w:rFonts w:ascii="Courier New" w:hAnsi="Courier New" w:cs="Courier New"/>
+          <w:b/>
+          <w:sz w:val="18"/>
+          <w:szCs w:val="20"/>
+        </w:rPr>
+        <w:t>| France  | 5           |</w:t>
+      </w:r>
+    </w:p>
+    <w:p>
+      <w:pPr>
+        <w:rPr>
+          <w:rFonts w:ascii="Courier New" w:hAnsi="Courier New" w:cs="Courier New"/>
+          <w:b/>
+          <w:sz w:val="18"/>
+          <w:szCs w:val="20"/>
+        </w:rPr>
+      </w:pPr>
+      <w:r>
+        <w:rPr>
+          <w:rFonts w:ascii="Courier New" w:hAnsi="Courier New" w:cs="Courier New"/>
+          <w:b/>
+          <w:sz w:val="18"/>
+          <w:szCs w:val="20"/>
+        </w:rPr>
+        <w:t>| India   | 3           |</w:t>
+      </w:r>
+    </w:p>
+    <w:p>
+      <w:pPr>
+        <w:rPr>
+          <w:rFonts w:ascii="Courier New" w:hAnsi="Courier New" w:cs="Courier New"/>
+          <w:b/>
+          <w:sz w:val="18"/>
+          <w:szCs w:val="20"/>
+        </w:rPr>
+      </w:pPr>
+      <w:r>
+        <w:rPr>
+          <w:rFonts w:ascii="Courier New" w:hAnsi="Courier New" w:cs="Courier New"/>
+          <w:b/>
+          <w:sz w:val="18"/>
+          <w:szCs w:val="20"/>
+        </w:rPr>
+        <w:t>| USA     | 1           |</w:t>
+      </w:r>
+    </w:p>
+    <w:p>
+      <w:pPr>
+        <w:rPr>
+          <w:rFonts w:ascii="Courier New" w:hAnsi="Courier New" w:cs="Courier New"/>
+          <w:b/>
+          <w:sz w:val="18"/>
+          <w:szCs w:val="20"/>
+        </w:rPr>
+      </w:pPr>
+      <w:r>
+        <w:rPr>
+          <w:rFonts w:ascii="Courier New" w:hAnsi="Courier New" w:cs="Courier New"/>
+          <w:b/>
+          <w:sz w:val="18"/>
+          <w:szCs w:val="20"/>
+        </w:rPr>
+        <w:t>| Asgard  | 9           |</w:t>
+      </w:r>
+    </w:p>
+    <w:p>
+      <w:pPr>
+        <w:rPr>
+          <w:rFonts w:ascii="Courier New" w:hAnsi="Courier New" w:cs="Courier New"/>
+          <w:b/>
+          <w:sz w:val="18"/>
+          <w:szCs w:val="20"/>
+        </w:rPr>
+      </w:pPr>
+      <w:r>
+        <w:rPr>
+          <w:rFonts w:ascii="Courier New" w:hAnsi="Courier New" w:cs="Courier New"/>
+          <w:b/>
+          <w:sz w:val="18"/>
+          <w:szCs w:val="20"/>
+        </w:rPr>
+        <w:t>| USA     | 4           |</w:t>
+      </w:r>
+    </w:p>
+    <w:p>
+      <w:pPr>
+        <w:rPr>
+          <w:rFonts w:ascii="Courier New" w:hAnsi="Courier New" w:cs="Courier New"/>
+          <w:b/>
+          <w:sz w:val="18"/>
+          <w:szCs w:val="20"/>
+        </w:rPr>
+      </w:pPr>
+      <w:r>
+        <w:rPr>
+          <w:rFonts w:ascii="Courier New" w:hAnsi="Courier New" w:cs="Courier New"/>
+          <w:b/>
+          <w:sz w:val="18"/>
+          <w:szCs w:val="20"/>
+        </w:rPr>
+        <w:t>| Kenya   | 2           |</w:t>
+      </w:r>
+    </w:p>
+    <w:p>
+      <w:pPr>
+        <w:sectPr>
+          <w:type w:val="continuous"/>
+          <w:pgSz w:w="12240" w:h="15840"/>
+          <w:pgMar w:top="1440" w:right="1440" w:bottom="1440" w:left="1440" w:header="720" w:footer="720" w:gutter="0"/>
+          <w:pgNumType w:start="0"/>
+          <w:cols w:num="2" w:space="720"/>
+          <w:titlePg/>
+          <w:docGrid w:linePitch="360"/>
+        </w:sectPr>
+      </w:pPr>
+    </w:p>
+    <w:p/>
+    <w:p>
+      <w:r>
+        <w:t xml:space="preserve">    With these tables and their lossy join decomposition, we are forced to lose the original data from the first table. When using natural join on these two latter tables, we would get misleading information. The following table results from a natural join.</w:t>
+      </w:r>
+    </w:p>
+    <w:p/>
+    <w:p>
+      <w:pPr>
+        <w:rPr>
+          <w:rFonts w:ascii="Courier New" w:hAnsi="Courier New" w:cs="Courier New"/>
+          <w:b/>
+          <w:sz w:val="18"/>
+        </w:rPr>
+      </w:pPr>
+      <w:r>
+        <w:rPr>
+          <w:rFonts w:ascii="Courier New" w:hAnsi="Courier New" w:cs="Courier New"/>
+          <w:b/>
+          <w:sz w:val="18"/>
+        </w:rPr>
+        <w:t>| vicname | country | numSymptoms | isdead |</w:t>
+      </w:r>
+    </w:p>
+    <w:p>
+      <w:pPr>
+        <w:rPr>
+          <w:rFonts w:ascii="Courier New" w:hAnsi="Courier New" w:cs="Courier New"/>
+          <w:b/>
+          <w:sz w:val="18"/>
+        </w:rPr>
+      </w:pPr>
+      <w:r>
+        <w:rPr>
+          <w:rFonts w:ascii="Courier New" w:hAnsi="Courier New" w:cs="Courier New"/>
+          <w:b/>
+          <w:sz w:val="18"/>
+        </w:rPr>
+        <w:t>|=========|=========|=============|========|</w:t>
+      </w:r>
+    </w:p>
+    <w:p>
+      <w:pPr>
+        <w:rPr>
+          <w:rFonts w:ascii="Courier New" w:hAnsi="Courier New" w:cs="Courier New"/>
+          <w:b/>
+          <w:sz w:val="18"/>
+        </w:rPr>
+      </w:pPr>
+      <w:r>
+        <w:rPr>
+          <w:rFonts w:ascii="Courier New" w:hAnsi="Courier New" w:cs="Courier New"/>
+          <w:b/>
+          <w:sz w:val="18"/>
+        </w:rPr>
+        <w:t>| George  | France  | 5           | True   |</w:t>
+      </w:r>
+    </w:p>
+    <w:p>
+      <w:pPr>
+        <w:rPr>
+          <w:rFonts w:ascii="Courier New" w:hAnsi="Courier New" w:cs="Courier New"/>
+          <w:b/>
+          <w:sz w:val="18"/>
+        </w:rPr>
+      </w:pPr>
+      <w:r>
+        <w:rPr>
+          <w:rFonts w:ascii="Courier New" w:hAnsi="Courier New" w:cs="Courier New"/>
+          <w:b/>
+          <w:sz w:val="18"/>
+        </w:rPr>
+        <w:t>| Bob     | India   | 3           | True   |</w:t>
+      </w:r>
+    </w:p>
+    <w:p>
+      <w:pPr>
+        <w:rPr>
+          <w:rFonts w:ascii="Courier New" w:hAnsi="Courier New" w:cs="Courier New"/>
+          <w:b/>
+          <w:sz w:val="18"/>
+        </w:rPr>
+      </w:pPr>
+      <w:r>
+        <w:rPr>
+          <w:rFonts w:ascii="Courier New" w:hAnsi="Courier New" w:cs="Courier New"/>
+          <w:b/>
+          <w:sz w:val="18"/>
+        </w:rPr>
+        <w:t>| Sarah   | USA     | 1           | True   |</w:t>
+      </w:r>
+    </w:p>
+    <w:p>
+      <w:pPr>
+        <w:rPr>
+          <w:rFonts w:ascii="Courier New" w:hAnsi="Courier New" w:cs="Courier New"/>
+          <w:b/>
+          <w:sz w:val="18"/>
+        </w:rPr>
+      </w:pPr>
+      <w:r>
+        <w:rPr>
+          <w:rFonts w:ascii="Courier New" w:hAnsi="Courier New" w:cs="Courier New"/>
+          <w:b/>
+          <w:sz w:val="18"/>
+        </w:rPr>
+        <w:t>| Nerven  | Asgard  | 9           | False  |</w:t>
+      </w:r>
+    </w:p>
+    <w:p>
+      <w:pPr>
+        <w:rPr>
+          <w:rFonts w:ascii="Courier New" w:hAnsi="Courier New" w:cs="Courier New"/>
+          <w:b/>
+          <w:sz w:val="18"/>
+        </w:rPr>
+      </w:pPr>
+      <w:r>
+        <w:rPr>
+          <w:rFonts w:ascii="Courier New" w:hAnsi="Courier New" w:cs="Courier New"/>
+          <w:b/>
+          <w:sz w:val="18"/>
+        </w:rPr>
+        <w:t>| Sarah   | USA     | 4           | True   |</w:t>
+      </w:r>
+    </w:p>
+    <w:p>
+      <w:pPr>
+        <w:rPr>
+          <w:rFonts w:ascii="Courier New" w:hAnsi="Courier New" w:cs="Courier New"/>
+          <w:b/>
+          <w:sz w:val="18"/>
+        </w:rPr>
+      </w:pPr>
+      <w:r>
+        <w:rPr>
+          <w:rFonts w:ascii="Courier New" w:hAnsi="Courier New" w:cs="Courier New"/>
+          <w:b/>
+          <w:sz w:val="18"/>
+        </w:rPr>
+        <w:t>| Vicki   | USA     | 1           | False  |</w:t>
+      </w:r>
+    </w:p>
+    <w:p>
+      <w:pPr>
+        <w:rPr>
+          <w:rFonts w:ascii="Courier New" w:hAnsi="Courier New" w:cs="Courier New"/>
+          <w:b/>
+          <w:sz w:val="18"/>
+        </w:rPr>
+      </w:pPr>
+      <w:r>
+        <w:rPr>
+          <w:rFonts w:ascii="Courier New" w:hAnsi="Courier New" w:cs="Courier New"/>
+          <w:b/>
+          <w:sz w:val="18"/>
+        </w:rPr>
+        <w:t>| Vestus  | Kenya   | 2           | False  |</w:t>
+      </w:r>
+    </w:p>
+    <w:p>
+      <w:pPr>
+        <w:rPr>
+          <w:rFonts w:ascii="Courier New" w:hAnsi="Courier New" w:cs="Courier New"/>
+          <w:b/>
+          <w:sz w:val="18"/>
+        </w:rPr>
+      </w:pPr>
+      <w:r>
+        <w:rPr>
+          <w:rFonts w:ascii="Courier New" w:hAnsi="Courier New" w:cs="Courier New"/>
+          <w:b/>
+          <w:sz w:val="18"/>
+        </w:rPr>
+        <w:t>| Vicki   | USA     | 4           | False  |</w:t>
+      </w:r>
+    </w:p>
+    <w:p/>
+    <w:p>
+      <w:r>
+        <w:t xml:space="preserve">    From the natural join, we appear to have extra tuples -- and these extra tuples have the wrong information. How can a single person have two different numbers of symptoms? How truly odd.</w:t>
+      </w:r>
+    </w:p>
+    <w:p>
+      <w:pPr>
+        <w:rPr>
+          <w:b/>
+        </w:rPr>
+      </w:pPr>
+      <w:r>
+        <w:t xml:space="preserve">    When users see this database, they will mostly be confused, but they can easily point out a flaw. A lossy decomposition does not directly affect users around the world, but they will become skeptical of </w:t>
+      </w:r>
+      <w:r>
+        <w:lastRenderedPageBreak/>
+        <w:t>the integrity of CDC's systems. The CDC, however, is affected more, because now they have no idea if Vicki has either 1 or 4 symptoms -- and if it will lead to a correlation in being dead in a certain country like USA. This indirectly affects users as the CDC will be unable to come up with a proper statement of where countries prone to zika might be found. In influencing society, people will be uncertain of where the danger might be, and the world then risks infecting millions of people simply because of a mistake made by the CDC.</w:t>
+      </w:r>
+    </w:p>
     <w:sectPr>
+      <w:type w:val="continuous"/>
       <w:pgSz w:w="12240" w:h="15840"/>
       <w:pgMar w:top="1440" w:right="1440" w:bottom="1440" w:left="1440" w:header="720" w:footer="720" w:gutter="0"/>
       <w:pgNumType w:start="0"/>
@@ -3893,28 +4526,28 @@
     <w:charset w:val="00"/>
     <w:family w:val="roman"/>
     <w:pitch w:val="variable"/>
-    <w:sig w:usb0="E0002EFF" w:usb1="C000785B" w:usb2="00000009" w:usb3="00000000" w:csb0="000001FF" w:csb1="00000000"/>
+    <w:sig w:usb0="E0002AFF" w:usb1="C0007843" w:usb2="00000009" w:usb3="00000000" w:csb0="000001FF" w:csb1="00000000"/>
   </w:font>
   <w:font w:name="Calibri">
     <w:panose1 w:val="020F0502020204030204"/>
     <w:charset w:val="00"/>
     <w:family w:val="swiss"/>
     <w:pitch w:val="variable"/>
-    <w:sig w:usb0="E0002AFF" w:usb1="C000247B" w:usb2="00000009" w:usb3="00000000" w:csb0="000001FF" w:csb1="00000000"/>
+    <w:sig w:usb0="E0002AFF" w:usb1="4000ACFF" w:usb2="00000001" w:usb3="00000000" w:csb0="000001FF" w:csb1="00000000"/>
   </w:font>
   <w:font w:name="Calibri Light">
     <w:panose1 w:val="020F0302020204030204"/>
     <w:charset w:val="00"/>
     <w:family w:val="swiss"/>
     <w:pitch w:val="variable"/>
-    <w:sig w:usb0="E0002AFF" w:usb1="C000247B" w:usb2="00000009" w:usb3="00000000" w:csb0="000001FF" w:csb1="00000000"/>
+    <w:sig w:usb0="A0002AEF" w:usb1="4000207B" w:usb2="00000000" w:usb3="00000000" w:csb0="000001FF" w:csb1="00000000"/>
   </w:font>
   <w:font w:name="Arial">
     <w:panose1 w:val="020B0604020202020204"/>
     <w:charset w:val="00"/>
     <w:family w:val="swiss"/>
     <w:pitch w:val="variable"/>
-    <w:sig w:usb0="E0002EFF" w:usb1="C0007843" w:usb2="00000009" w:usb3="00000000" w:csb0="000001FF" w:csb1="00000000"/>
+    <w:sig w:usb0="E0002AFF" w:usb1="C0007843" w:usb2="00000009" w:usb3="00000000" w:csb0="000001FF" w:csb1="00000000"/>
   </w:font>
   <w:font w:name="Symbol">
     <w:panose1 w:val="05050102010706020507"/>
@@ -3922,6 +4555,13 @@
     <w:family w:val="roman"/>
     <w:pitch w:val="variable"/>
     <w:sig w:usb0="00000000" w:usb1="10000000" w:usb2="00000000" w:usb3="00000000" w:csb0="80000000" w:csb1="00000000"/>
+  </w:font>
+  <w:font w:name="Courier New">
+    <w:panose1 w:val="02070309020205020404"/>
+    <w:charset w:val="00"/>
+    <w:family w:val="modern"/>
+    <w:pitch w:val="fixed"/>
+    <w:sig w:usb0="E0002EFF" w:usb1="C0007843" w:usb2="00000009" w:usb3="00000000" w:csb0="000001FF" w:csb1="00000000"/>
   </w:font>
 </w:fonts>
 </file>
@@ -3942,6 +4582,7 @@
   <w:rsids>
     <w:rsidRoot w:val="004E736D"/>
     <w:rsid w:val="004E736D"/>
+    <w:rsid w:val="00A5446D"/>
     <w:rsid w:val="00FE78F2"/>
   </w:rsids>
   <m:mathPr>
@@ -4692,7 +5333,7 @@
 </file>
 
 <file path=customXml/itemProps2.xml><?xml version="1.0" encoding="utf-8"?>
-<ds:datastoreItem xmlns:ds="http://schemas.openxmlformats.org/officeDocument/2006/customXml" ds:itemID="{9F26496D-D5F2-4B01-B2E0-AC2BA1766391}">
+<ds:datastoreItem xmlns:ds="http://schemas.openxmlformats.org/officeDocument/2006/customXml" ds:itemID="{8A8E457B-A6EC-4ECC-837B-FD47F8ADE4C5}">
   <ds:schemaRefs>
     <ds:schemaRef ds:uri="http://schemas.openxmlformats.org/officeDocument/2006/bibliography"/>
   </ds:schemaRefs>

</xml_diff>